<commit_message>
code & draft(2) edited
</commit_message>
<xml_diff>
--- a/Working on/Draft(2).docx
+++ b/Working on/Draft(2).docx
@@ -1423,7 +1423,7 @@
       <w:pPr>
         <w:spacing w:after="0" w:line="276" w:lineRule="auto"/>
         <w:rPr>
-          <w:rFonts w:ascii="함초롬바탕" w:eastAsia="함초롬바탕" w:hAnsi="함초롬바탕" w:cs="함초롬바탕" w:hint="eastAsia"/>
+          <w:rFonts w:ascii="함초롬바탕" w:eastAsia="함초롬바탕" w:hAnsi="함초롬바탕" w:cs="함초롬바탕"/>
           <w:szCs w:val="20"/>
         </w:rPr>
       </w:pPr>
@@ -1704,7 +1704,7 @@
       <w:pPr>
         <w:spacing w:after="0" w:line="276" w:lineRule="auto"/>
         <w:rPr>
-          <w:rFonts w:ascii="함초롬바탕" w:eastAsia="함초롬바탕" w:hAnsi="함초롬바탕" w:cs="함초롬바탕" w:hint="eastAsia"/>
+          <w:rFonts w:ascii="함초롬바탕" w:eastAsia="함초롬바탕" w:hAnsi="함초롬바탕" w:cs="함초롬바탕"/>
           <w:szCs w:val="20"/>
         </w:rPr>
       </w:pPr>
@@ -1866,13 +1866,6 @@
           <w:szCs w:val="20"/>
         </w:rPr>
       </w:pPr>
-      <w:r>
-        <w:rPr>
-          <w:rFonts w:ascii="함초롬바탕" w:eastAsia="함초롬바탕" w:hAnsi="함초롬바탕" w:cs="함초롬바탕" w:hint="eastAsia"/>
-          <w:szCs w:val="20"/>
-        </w:rPr>
-        <w:t xml:space="preserve">하지만 </w:t>
-      </w:r>
       <w:r>
         <w:rPr>
           <w:rFonts w:ascii="함초롬바탕" w:eastAsia="함초롬바탕" w:hAnsi="함초롬바탕" w:cs="함초롬바탕" w:hint="eastAsia"/>
@@ -2225,8 +2218,6 @@
         </w:rPr>
         <w:t>사이의 채널은 에러없이 완벽한 채널이라고 가정한다.</w:t>
       </w:r>
-      <w:bookmarkStart w:id="0" w:name="_GoBack"/>
-      <w:bookmarkEnd w:id="0"/>
     </w:p>
     <w:p>
       <w:pPr>
@@ -3020,10 +3011,10 @@
             <v:path o:extrusionok="f" gradientshapeok="t" o:connecttype="rect"/>
             <o:lock v:ext="edit" aspectratio="t"/>
           </v:shapetype>
-          <v:shape id="_x0000_i1070" type="#_x0000_t75" style="width:246.65pt;height:112.85pt" o:ole="">
+          <v:shape id="_x0000_i1025" type="#_x0000_t75" style="width:246.55pt;height:112.75pt" o:ole="">
             <v:imagedata r:id="rId7" o:title=""/>
           </v:shape>
-          <o:OLEObject Type="Embed" ProgID="Visio.Drawing.11" ShapeID="_x0000_i1070" DrawAspect="Content" ObjectID="_1627672389" r:id="rId8"/>
+          <o:OLEObject Type="Embed" ProgID="Visio.Drawing.11" ShapeID="_x0000_i1025" DrawAspect="Content" ObjectID="_1627742876" r:id="rId8"/>
         </w:object>
       </w:r>
     </w:p>
@@ -3324,12 +3315,12 @@
         <w:rPr>
           <w:noProof/>
         </w:rPr>
-        <w:object w:dxaOrig="6314" w:dyaOrig="2891" w14:anchorId="77868F2B">
+        <w:object w:dxaOrig="1440" w:dyaOrig="1440" w14:anchorId="77868F2B">
           <v:shape id="_x0000_s1028" type="#_x0000_t75" style="position:absolute;left:0;text-align:left;margin-left:-1.1pt;margin-top:7.4pt;width:523.7pt;height:139.5pt;z-index:251661312;mso-position-horizontal-relative:text;mso-position-vertical-relative:text;mso-width-relative:page;mso-height-relative:page">
             <v:imagedata r:id="rId9" o:title=""/>
             <w10:wrap type="square"/>
           </v:shape>
-          <o:OLEObject Type="Embed" ProgID="Visio.Drawing.11" ShapeID="_x0000_s1028" DrawAspect="Content" ObjectID="_1627672390" r:id="rId10"/>
+          <o:OLEObject Type="Embed" ProgID="Visio.Drawing.11" ShapeID="_x0000_s1028" DrawAspect="Content" ObjectID="_1627742877" r:id="rId10"/>
         </w:object>
       </w:r>
       <w:r>
@@ -5039,8 +5030,6 @@
     <w:p>
       <w:pPr>
         <w:spacing w:line="276" w:lineRule="auto"/>
-        <w:ind w:left="100" w:hangingChars="50" w:hanging="100"/>
-        <w:jc w:val="left"/>
         <w:rPr>
           <w:rFonts w:ascii="Times New Roman" w:eastAsia="HY신명조" w:hAnsi="Times New Roman" w:cs="Times New Roman"/>
           <w:szCs w:val="20"/>
@@ -5097,10 +5086,17 @@
       </w:r>
       <w:r>
         <w:rPr>
-          <w:rFonts w:ascii="Times New Roman" w:eastAsia="HY신명조" w:hAnsi="Times New Roman" w:cs="Times New Roman" w:hint="eastAsia"/>
-          <w:szCs w:val="20"/>
-        </w:rPr>
-        <w:t xml:space="preserve"> adaptive power ratio mapping table</w:t>
+          <w:rFonts w:ascii="Times New Roman" w:eastAsia="HY신명조" w:hAnsi="Times New Roman" w:cs="Times New Roman"/>
+          <w:szCs w:val="20"/>
+        </w:rPr>
+        <w:t xml:space="preserve"> </w:t>
+      </w:r>
+      <w:r>
+        <w:rPr>
+          <w:rFonts w:ascii="Times New Roman" w:eastAsia="HY신명조" w:hAnsi="Times New Roman" w:cs="Times New Roman" w:hint="eastAsia"/>
+          <w:szCs w:val="20"/>
+        </w:rPr>
+        <w:t>adaptive power ratio mapping table</w:t>
       </w:r>
       <w:r>
         <w:rPr>
@@ -6893,157 +6889,61 @@
         <w:rPr>
           <w:rFonts w:ascii="함초롬바탕" w:eastAsia="함초롬바탕" w:hAnsi="함초롬바탕" w:cs="함초롬바탕" w:hint="eastAsia"/>
         </w:rPr>
-        <w:t>을 가정하기</w:t>
-      </w:r>
-      <w:r>
-        <w:rPr>
-          <w:rFonts w:ascii="함초롬바탕" w:eastAsia="함초롬바탕" w:hAnsi="함초롬바탕" w:cs="함초롬바탕" w:hint="eastAsia"/>
-        </w:rPr>
-        <w:t xml:space="preserve"> </w:t>
-      </w:r>
-      <w:r>
-        <w:rPr>
-          <w:rFonts w:ascii="함초롬바탕" w:eastAsia="함초롬바탕" w:hAnsi="함초롬바탕" w:cs="함초롬바탕" w:hint="eastAsia"/>
-        </w:rPr>
-        <w:t xml:space="preserve">위해서 </w:t>
-      </w:r>
-      <w:r>
-        <w:rPr>
-          <w:rFonts w:ascii="함초롬바탕" w:eastAsia="함초롬바탕" w:hAnsi="함초롬바탕" w:cs="함초롬바탕"/>
-        </w:rPr>
-        <w:t>code rate 1/3</w:t>
-      </w:r>
-      <w:r>
-        <w:rPr>
-          <w:rFonts w:ascii="함초롬바탕" w:eastAsia="함초롬바탕" w:hAnsi="함초롬바탕" w:cs="함초롬바탕" w:hint="eastAsia"/>
-        </w:rPr>
-        <w:t xml:space="preserve">의 </w:t>
-      </w:r>
-      <w:proofErr w:type="spellStart"/>
-      <w:r>
-        <w:rPr>
-          <w:rFonts w:ascii="함초롬바탕" w:eastAsia="함초롬바탕" w:hAnsi="함초롬바탕" w:cs="함초롬바탕" w:hint="eastAsia"/>
-        </w:rPr>
-        <w:t>터보코드</w:t>
-      </w:r>
-      <w:proofErr w:type="spellEnd"/>
-      <w:r>
-        <w:rPr>
-          <w:rFonts w:ascii="함초롬바탕" w:eastAsia="함초롬바탕" w:hAnsi="함초롬바탕" w:cs="함초롬바탕" w:hint="eastAsia"/>
-        </w:rPr>
-        <w:t>(</w:t>
-      </w:r>
-      <w:r>
-        <w:rPr>
-          <w:rFonts w:ascii="함초롬바탕" w:eastAsia="함초롬바탕" w:hAnsi="함초롬바탕" w:cs="함초롬바탕"/>
-        </w:rPr>
-        <w:t>11,13)</w:t>
-      </w:r>
-      <w:r>
-        <w:rPr>
-          <w:rFonts w:ascii="함초롬바탕" w:eastAsia="함초롬바탕" w:hAnsi="함초롬바탕" w:cs="함초롬바탕" w:hint="eastAsia"/>
-        </w:rPr>
-        <w:t>을 적용한다.</w:t>
-      </w:r>
-      <w:r>
-        <w:rPr>
-          <w:rFonts w:ascii="함초롬바탕" w:eastAsia="함초롬바탕" w:hAnsi="함초롬바탕" w:cs="함초롬바탕"/>
-        </w:rPr>
-        <w:t xml:space="preserve"> </w:t>
-      </w:r>
-      <w:r>
-        <w:rPr>
-          <w:rFonts w:ascii="함초롬바탕" w:eastAsia="함초롬바탕" w:hAnsi="함초롬바탕" w:cs="함초롬바탕"/>
-        </w:rPr>
-        <w:t>Block length</w:t>
-      </w:r>
-      <w:r>
-        <w:rPr>
-          <w:rFonts w:ascii="함초롬바탕" w:eastAsia="함초롬바탕" w:hAnsi="함초롬바탕" w:cs="함초롬바탕" w:hint="eastAsia"/>
-        </w:rPr>
-        <w:t xml:space="preserve">는 </w:t>
-      </w:r>
-      <w:r>
-        <w:rPr>
-          <w:rFonts w:ascii="함초롬바탕" w:eastAsia="함초롬바탕" w:hAnsi="함초롬바탕" w:cs="함초롬바탕"/>
-        </w:rPr>
-        <w:t>780</w:t>
-      </w:r>
-      <w:r>
-        <w:rPr>
-          <w:rFonts w:ascii="함초롬바탕" w:eastAsia="함초롬바탕" w:hAnsi="함초롬바탕" w:cs="함초롬바탕" w:hint="eastAsia"/>
-        </w:rPr>
-        <w:t xml:space="preserve">을 가정하며 </w:t>
-      </w:r>
-      <w:r>
-        <w:rPr>
-          <w:rFonts w:ascii="함초롬바탕" w:eastAsia="함초롬바탕" w:hAnsi="함초롬바탕" w:cs="함초롬바탕"/>
-        </w:rPr>
-        <w:t xml:space="preserve">QPSK </w:t>
-      </w:r>
-      <w:r>
-        <w:rPr>
-          <w:rFonts w:ascii="함초롬바탕" w:eastAsia="함초롬바탕" w:hAnsi="함초롬바탕" w:cs="함초롬바탕" w:hint="eastAsia"/>
-        </w:rPr>
-        <w:t>변조방식을 적용했다.</w:t>
-      </w:r>
-      <w:r>
-        <w:rPr>
-          <w:rFonts w:ascii="함초롬바탕" w:eastAsia="함초롬바탕" w:hAnsi="함초롬바탕" w:cs="함초롬바탕"/>
-        </w:rPr>
-        <w:t xml:space="preserve"> </w:t>
-      </w:r>
-      <w:r>
-        <w:rPr>
-          <w:rFonts w:ascii="함초롬바탕" w:eastAsia="함초롬바탕" w:hAnsi="함초롬바탕" w:cs="함초롬바탕" w:hint="eastAsia"/>
-        </w:rPr>
-        <w:t xml:space="preserve">노드와 게이트웨이 사이의 </w:t>
-      </w:r>
-      <w:proofErr w:type="spellStart"/>
-      <w:r>
-        <w:rPr>
-          <w:rFonts w:ascii="함초롬바탕" w:eastAsia="함초롬바탕" w:hAnsi="함초롬바탕" w:cs="함초롬바탕" w:hint="eastAsia"/>
-        </w:rPr>
-        <w:t>페이딩</w:t>
-      </w:r>
-      <w:proofErr w:type="spellEnd"/>
-      <w:r>
-        <w:rPr>
-          <w:rFonts w:ascii="함초롬바탕" w:eastAsia="함초롬바탕" w:hAnsi="함초롬바탕" w:cs="함초롬바탕" w:hint="eastAsia"/>
-        </w:rPr>
-        <w:t xml:space="preserve"> 채널은 </w:t>
-      </w:r>
-      <w:r>
-        <w:rPr>
-          <w:rFonts w:ascii="함초롬바탕" w:eastAsia="함초롬바탕" w:hAnsi="함초롬바탕" w:cs="함초롬바탕"/>
-        </w:rPr>
-        <w:t>Quasi-static</w:t>
-      </w:r>
-      <w:r>
-        <w:rPr>
-          <w:rFonts w:ascii="함초롬바탕" w:eastAsia="함초롬바탕" w:hAnsi="함초롬바탕" w:cs="함초롬바탕" w:hint="eastAsia"/>
-        </w:rPr>
-        <w:t>으로 패킷 전송간 채널상태가 동일하다고 가정한다.</w:t>
-      </w:r>
-      <w:r>
-        <w:rPr>
-          <w:rFonts w:ascii="함초롬바탕" w:eastAsia="함초롬바탕" w:hAnsi="함초롬바탕" w:cs="함초롬바탕"/>
-        </w:rPr>
-        <w:t xml:space="preserve"> </w:t>
-      </w:r>
-      <w:proofErr w:type="spellStart"/>
-      <w:r>
-        <w:rPr>
-          <w:rFonts w:ascii="함초롬바탕" w:eastAsia="함초롬바탕" w:hAnsi="함초롬바탕" w:cs="함초롬바탕" w:hint="eastAsia"/>
-        </w:rPr>
-        <w:t>중계노드의</w:t>
-      </w:r>
-      <w:proofErr w:type="spellEnd"/>
-      <w:r>
-        <w:rPr>
-          <w:rFonts w:ascii="함초롬바탕" w:eastAsia="함초롬바탕" w:hAnsi="함초롬바탕" w:cs="함초롬바탕" w:hint="eastAsia"/>
-        </w:rPr>
-        <w:t xml:space="preserve"> 정보에 대한 전력할당비(</w:t>
+        <w:t>을 가정</w:t>
+      </w:r>
+      <w:r>
+        <w:rPr>
+          <w:rFonts w:ascii="함초롬바탕" w:eastAsia="함초롬바탕" w:hAnsi="함초롬바탕" w:cs="함초롬바탕" w:hint="eastAsia"/>
+        </w:rPr>
+        <w:t xml:space="preserve">하고 </w:t>
+      </w:r>
+      <w:r>
+        <w:rPr>
+          <w:rFonts w:ascii="함초롬바탕" w:eastAsia="함초롬바탕" w:hAnsi="함초롬바탕" w:cs="함초롬바탕"/>
+        </w:rPr>
+        <w:t>Table1</w:t>
+      </w:r>
+      <w:r>
+        <w:rPr>
+          <w:rFonts w:ascii="함초롬바탕" w:eastAsia="함초롬바탕" w:hAnsi="함초롬바탕" w:cs="함초롬바탕" w:hint="eastAsia"/>
+        </w:rPr>
+        <w:t>과</w:t>
+      </w:r>
+      <w:r>
+        <w:rPr>
+          <w:rFonts w:ascii="함초롬바탕" w:eastAsia="함초롬바탕" w:hAnsi="함초롬바탕" w:cs="함초롬바탕"/>
+        </w:rPr>
+        <w:t xml:space="preserve"> </w:t>
+      </w:r>
+      <w:r>
+        <w:rPr>
+          <w:rFonts w:ascii="함초롬바탕" w:eastAsia="함초롬바탕" w:hAnsi="함초롬바탕" w:cs="함초롬바탕" w:hint="eastAsia"/>
+        </w:rPr>
+        <w:t>같이 설정한다.</w:t>
+      </w:r>
+      <w:r>
+        <w:rPr>
+          <w:rFonts w:ascii="함초롬바탕" w:eastAsia="함초롬바탕" w:hAnsi="함초롬바탕" w:cs="함초롬바탕"/>
+        </w:rPr>
+        <w:t xml:space="preserve"> </w:t>
+      </w:r>
+      <w:r>
+        <w:rPr>
+          <w:rFonts w:ascii="함초롬바탕" w:eastAsia="함초롬바탕" w:hAnsi="함초롬바탕" w:cs="함초롬바탕" w:hint="eastAsia"/>
+        </w:rPr>
+        <w:t>중계</w:t>
+      </w:r>
+      <w:r>
+        <w:rPr>
+          <w:rFonts w:ascii="함초롬바탕" w:eastAsia="함초롬바탕" w:hAnsi="함초롬바탕" w:cs="함초롬바탕" w:hint="eastAsia"/>
+        </w:rPr>
+        <w:t xml:space="preserve"> </w:t>
+      </w:r>
+      <w:r>
+        <w:rPr>
+          <w:rFonts w:ascii="함초롬바탕" w:eastAsia="함초롬바탕" w:hAnsi="함초롬바탕" w:cs="함초롬바탕" w:hint="eastAsia"/>
+        </w:rPr>
+        <w:t>노드의 정보에 대한 전력할당비(</w:t>
       </w:r>
       <m:oMath>
         <m:r>
@@ -7138,6 +7038,383 @@
         <w:t>.</w:t>
       </w:r>
     </w:p>
+    <w:tbl>
+      <w:tblPr>
+        <w:tblStyle w:val="a9"/>
+        <w:tblW w:w="0" w:type="auto"/>
+        <w:tblLook w:val="04A0" w:firstRow="1" w:lastRow="0" w:firstColumn="1" w:lastColumn="0" w:noHBand="0" w:noVBand="1"/>
+      </w:tblPr>
+      <w:tblGrid>
+        <w:gridCol w:w="2505"/>
+        <w:gridCol w:w="2505"/>
+      </w:tblGrid>
+      <w:tr>
+        <w:tc>
+          <w:tcPr>
+            <w:tcW w:w="2505" w:type="dxa"/>
+          </w:tcPr>
+          <w:p>
+            <w:pPr>
+              <w:spacing w:line="276" w:lineRule="auto"/>
+              <w:jc w:val="center"/>
+              <w:rPr>
+                <w:rFonts w:ascii="함초롬바탕" w:eastAsia="함초롬바탕" w:hAnsi="함초롬바탕" w:cs="함초롬바탕"/>
+              </w:rPr>
+            </w:pPr>
+            <w:r>
+              <w:rPr>
+                <w:rFonts w:ascii="함초롬바탕" w:eastAsia="함초롬바탕" w:hAnsi="함초롬바탕" w:cs="함초롬바탕" w:hint="eastAsia"/>
+              </w:rPr>
+              <w:t>T</w:t>
+            </w:r>
+            <w:r>
+              <w:rPr>
+                <w:rFonts w:ascii="함초롬바탕" w:eastAsia="함초롬바탕" w:hAnsi="함초롬바탕" w:cs="함초롬바탕"/>
+              </w:rPr>
+              <w:t>urbo code</w:t>
+            </w:r>
+            <w:r>
+              <w:rPr>
+                <w:rFonts w:ascii="함초롬바탕" w:eastAsia="함초롬바탕" w:hAnsi="함초롬바탕" w:cs="함초롬바탕"/>
+              </w:rPr>
+              <w:t xml:space="preserve"> polynomial</w:t>
+            </w:r>
+          </w:p>
+        </w:tc>
+        <w:tc>
+          <w:tcPr>
+            <w:tcW w:w="2505" w:type="dxa"/>
+          </w:tcPr>
+          <w:p>
+            <w:pPr>
+              <w:spacing w:line="276" w:lineRule="auto"/>
+              <w:jc w:val="center"/>
+              <w:rPr>
+                <w:rFonts w:ascii="함초롬바탕" w:eastAsia="함초롬바탕" w:hAnsi="함초롬바탕" w:cs="함초롬바탕"/>
+              </w:rPr>
+            </w:pPr>
+            <w:r>
+              <w:rPr>
+                <w:rFonts w:ascii="함초롬바탕" w:eastAsia="함초롬바탕" w:hAnsi="함초롬바탕" w:cs="함초롬바탕" w:hint="eastAsia"/>
+              </w:rPr>
+              <w:t>1</w:t>
+            </w:r>
+            <w:r>
+              <w:rPr>
+                <w:rFonts w:ascii="함초롬바탕" w:eastAsia="함초롬바탕" w:hAnsi="함초롬바탕" w:cs="함초롬바탕"/>
+              </w:rPr>
+              <w:t>1, 13</w:t>
+            </w:r>
+          </w:p>
+        </w:tc>
+      </w:tr>
+      <w:tr>
+        <w:tc>
+          <w:tcPr>
+            <w:tcW w:w="2505" w:type="dxa"/>
+          </w:tcPr>
+          <w:p>
+            <w:pPr>
+              <w:spacing w:line="276" w:lineRule="auto"/>
+              <w:jc w:val="center"/>
+              <w:rPr>
+                <w:rFonts w:ascii="함초롬바탕" w:eastAsia="함초롬바탕" w:hAnsi="함초롬바탕" w:cs="함초롬바탕" w:hint="eastAsia"/>
+              </w:rPr>
+            </w:pPr>
+            <w:r>
+              <w:rPr>
+                <w:rFonts w:ascii="함초롬바탕" w:eastAsia="함초롬바탕" w:hAnsi="함초롬바탕" w:cs="함초롬바탕" w:hint="eastAsia"/>
+              </w:rPr>
+              <w:t>B</w:t>
+            </w:r>
+            <w:r>
+              <w:rPr>
+                <w:rFonts w:ascii="함초롬바탕" w:eastAsia="함초롬바탕" w:hAnsi="함초롬바탕" w:cs="함초롬바탕"/>
+              </w:rPr>
+              <w:t>lock length</w:t>
+            </w:r>
+          </w:p>
+        </w:tc>
+        <w:tc>
+          <w:tcPr>
+            <w:tcW w:w="2505" w:type="dxa"/>
+          </w:tcPr>
+          <w:p>
+            <w:pPr>
+              <w:spacing w:line="276" w:lineRule="auto"/>
+              <w:jc w:val="center"/>
+              <w:rPr>
+                <w:rFonts w:ascii="함초롬바탕" w:eastAsia="함초롬바탕" w:hAnsi="함초롬바탕" w:cs="함초롬바탕" w:hint="eastAsia"/>
+              </w:rPr>
+            </w:pPr>
+            <w:r>
+              <w:rPr>
+                <w:rFonts w:ascii="함초롬바탕" w:eastAsia="함초롬바탕" w:hAnsi="함초롬바탕" w:cs="함초롬바탕" w:hint="eastAsia"/>
+              </w:rPr>
+              <w:t>7</w:t>
+            </w:r>
+            <w:r>
+              <w:rPr>
+                <w:rFonts w:ascii="함초롬바탕" w:eastAsia="함초롬바탕" w:hAnsi="함초롬바탕" w:cs="함초롬바탕"/>
+              </w:rPr>
+              <w:t>80</w:t>
+            </w:r>
+          </w:p>
+        </w:tc>
+      </w:tr>
+      <w:tr>
+        <w:tc>
+          <w:tcPr>
+            <w:tcW w:w="2505" w:type="dxa"/>
+          </w:tcPr>
+          <w:p>
+            <w:pPr>
+              <w:spacing w:line="276" w:lineRule="auto"/>
+              <w:jc w:val="center"/>
+              <w:rPr>
+                <w:rFonts w:ascii="함초롬바탕" w:eastAsia="함초롬바탕" w:hAnsi="함초롬바탕" w:cs="함초롬바탕"/>
+              </w:rPr>
+            </w:pPr>
+            <w:r>
+              <w:rPr>
+                <w:rFonts w:ascii="함초롬바탕" w:eastAsia="함초롬바탕" w:hAnsi="함초롬바탕" w:cs="함초롬바탕"/>
+              </w:rPr>
+              <w:t>Code rate</w:t>
+            </w:r>
+          </w:p>
+        </w:tc>
+        <w:tc>
+          <w:tcPr>
+            <w:tcW w:w="2505" w:type="dxa"/>
+          </w:tcPr>
+          <w:p>
+            <w:pPr>
+              <w:spacing w:line="276" w:lineRule="auto"/>
+              <w:jc w:val="center"/>
+              <w:rPr>
+                <w:rFonts w:ascii="함초롬바탕" w:eastAsia="함초롬바탕" w:hAnsi="함초롬바탕" w:cs="함초롬바탕" w:hint="eastAsia"/>
+              </w:rPr>
+            </w:pPr>
+            <w:r>
+              <w:rPr>
+                <w:rFonts w:ascii="함초롬바탕" w:eastAsia="함초롬바탕" w:hAnsi="함초롬바탕" w:cs="함초롬바탕" w:hint="eastAsia"/>
+              </w:rPr>
+              <w:t>1</w:t>
+            </w:r>
+            <w:r>
+              <w:rPr>
+                <w:rFonts w:ascii="함초롬바탕" w:eastAsia="함초롬바탕" w:hAnsi="함초롬바탕" w:cs="함초롬바탕"/>
+              </w:rPr>
+              <w:t>/3</w:t>
+            </w:r>
+          </w:p>
+        </w:tc>
+      </w:tr>
+      <w:tr>
+        <w:tc>
+          <w:tcPr>
+            <w:tcW w:w="2505" w:type="dxa"/>
+          </w:tcPr>
+          <w:p>
+            <w:pPr>
+              <w:spacing w:line="276" w:lineRule="auto"/>
+              <w:jc w:val="center"/>
+              <w:rPr>
+                <w:rFonts w:ascii="함초롬바탕" w:eastAsia="함초롬바탕" w:hAnsi="함초롬바탕" w:cs="함초롬바탕"/>
+              </w:rPr>
+            </w:pPr>
+            <w:r>
+              <w:rPr>
+                <w:rFonts w:ascii="함초롬바탕" w:eastAsia="함초롬바탕" w:hAnsi="함초롬바탕" w:cs="함초롬바탕"/>
+              </w:rPr>
+              <w:t>Modulation</w:t>
+            </w:r>
+          </w:p>
+        </w:tc>
+        <w:tc>
+          <w:tcPr>
+            <w:tcW w:w="2505" w:type="dxa"/>
+          </w:tcPr>
+          <w:p>
+            <w:pPr>
+              <w:spacing w:line="276" w:lineRule="auto"/>
+              <w:jc w:val="center"/>
+              <w:rPr>
+                <w:rFonts w:ascii="함초롬바탕" w:eastAsia="함초롬바탕" w:hAnsi="함초롬바탕" w:cs="함초롬바탕"/>
+              </w:rPr>
+            </w:pPr>
+            <w:r>
+              <w:rPr>
+                <w:rFonts w:ascii="함초롬바탕" w:eastAsia="함초롬바탕" w:hAnsi="함초롬바탕" w:cs="함초롬바탕" w:hint="eastAsia"/>
+              </w:rPr>
+              <w:t>Q</w:t>
+            </w:r>
+            <w:r>
+              <w:rPr>
+                <w:rFonts w:ascii="함초롬바탕" w:eastAsia="함초롬바탕" w:hAnsi="함초롬바탕" w:cs="함초롬바탕"/>
+              </w:rPr>
+              <w:t>PSK</w:t>
+            </w:r>
+          </w:p>
+        </w:tc>
+      </w:tr>
+      <w:tr>
+        <w:tc>
+          <w:tcPr>
+            <w:tcW w:w="2505" w:type="dxa"/>
+          </w:tcPr>
+          <w:p>
+            <w:pPr>
+              <w:spacing w:line="276" w:lineRule="auto"/>
+              <w:jc w:val="center"/>
+              <w:rPr>
+                <w:rFonts w:ascii="함초롬바탕" w:eastAsia="함초롬바탕" w:hAnsi="함초롬바탕" w:cs="함초롬바탕"/>
+              </w:rPr>
+            </w:pPr>
+            <w:r>
+              <w:rPr>
+                <w:rFonts w:ascii="함초롬바탕" w:eastAsia="함초롬바탕" w:hAnsi="함초롬바탕" w:cs="함초롬바탕" w:hint="eastAsia"/>
+              </w:rPr>
+              <w:t>F</w:t>
+            </w:r>
+            <w:r>
+              <w:rPr>
+                <w:rFonts w:ascii="함초롬바탕" w:eastAsia="함초롬바탕" w:hAnsi="함초롬바탕" w:cs="함초롬바탕"/>
+              </w:rPr>
+              <w:t>ading channel</w:t>
+            </w:r>
+          </w:p>
+        </w:tc>
+        <w:tc>
+          <w:tcPr>
+            <w:tcW w:w="2505" w:type="dxa"/>
+          </w:tcPr>
+          <w:p>
+            <w:pPr>
+              <w:spacing w:line="276" w:lineRule="auto"/>
+              <w:jc w:val="center"/>
+              <w:rPr>
+                <w:rFonts w:ascii="함초롬바탕" w:eastAsia="함초롬바탕" w:hAnsi="함초롬바탕" w:cs="함초롬바탕"/>
+              </w:rPr>
+            </w:pPr>
+            <w:r>
+              <w:rPr>
+                <w:rFonts w:ascii="함초롬바탕" w:eastAsia="함초롬바탕" w:hAnsi="함초롬바탕" w:cs="함초롬바탕" w:hint="eastAsia"/>
+              </w:rPr>
+              <w:t>Q</w:t>
+            </w:r>
+            <w:r>
+              <w:rPr>
+                <w:rFonts w:ascii="함초롬바탕" w:eastAsia="함초롬바탕" w:hAnsi="함초롬바탕" w:cs="함초롬바탕"/>
+              </w:rPr>
+              <w:t>uasi-static Rayleigh</w:t>
+            </w:r>
+          </w:p>
+        </w:tc>
+      </w:tr>
+      <w:tr>
+        <w:tc>
+          <w:tcPr>
+            <w:tcW w:w="2505" w:type="dxa"/>
+          </w:tcPr>
+          <w:p>
+            <w:pPr>
+              <w:spacing w:line="276" w:lineRule="auto"/>
+              <w:jc w:val="center"/>
+              <w:rPr>
+                <w:rFonts w:ascii="함초롬바탕" w:eastAsia="함초롬바탕" w:hAnsi="함초롬바탕" w:cs="함초롬바탕"/>
+              </w:rPr>
+            </w:pPr>
+            <w:r>
+              <w:rPr>
+                <w:rFonts w:ascii="함초롬바탕" w:eastAsia="함초롬바탕" w:hAnsi="함초롬바탕" w:cs="함초롬바탕" w:hint="eastAsia"/>
+              </w:rPr>
+              <w:t>C</w:t>
+            </w:r>
+            <w:r>
+              <w:rPr>
+                <w:rFonts w:ascii="함초롬바탕" w:eastAsia="함초롬바탕" w:hAnsi="함초롬바탕" w:cs="함초롬바탕"/>
+              </w:rPr>
+              <w:t>hannel between S &amp; R</w:t>
+            </w:r>
+          </w:p>
+        </w:tc>
+        <w:tc>
+          <w:tcPr>
+            <w:tcW w:w="2505" w:type="dxa"/>
+          </w:tcPr>
+          <w:p>
+            <w:pPr>
+              <w:spacing w:line="276" w:lineRule="auto"/>
+              <w:jc w:val="center"/>
+              <w:rPr>
+                <w:rFonts w:ascii="함초롬바탕" w:eastAsia="함초롬바탕" w:hAnsi="함초롬바탕" w:cs="함초롬바탕"/>
+              </w:rPr>
+            </w:pPr>
+            <w:r>
+              <w:rPr>
+                <w:rFonts w:ascii="함초롬바탕" w:eastAsia="함초롬바탕" w:hAnsi="함초롬바탕" w:cs="함초롬바탕"/>
+              </w:rPr>
+              <w:t>Error free</w:t>
+            </w:r>
+          </w:p>
+        </w:tc>
+      </w:tr>
+      <w:tr>
+        <w:tc>
+          <w:tcPr>
+            <w:tcW w:w="2505" w:type="dxa"/>
+          </w:tcPr>
+          <w:p>
+            <w:pPr>
+              <w:spacing w:line="276" w:lineRule="auto"/>
+              <w:jc w:val="center"/>
+              <w:rPr>
+                <w:rFonts w:ascii="함초롬바탕" w:eastAsia="함초롬바탕" w:hAnsi="함초롬바탕" w:cs="함초롬바탕"/>
+              </w:rPr>
+            </w:pPr>
+            <w:r>
+              <w:rPr>
+                <w:rFonts w:ascii="함초롬바탕" w:eastAsia="함초롬바탕" w:hAnsi="함초롬바탕" w:cs="함초롬바탕" w:hint="eastAsia"/>
+              </w:rPr>
+              <w:t>C</w:t>
+            </w:r>
+            <w:r>
+              <w:rPr>
+                <w:rFonts w:ascii="함초롬바탕" w:eastAsia="함초롬바탕" w:hAnsi="함초롬바탕" w:cs="함초롬바탕"/>
+              </w:rPr>
+              <w:t>ombining</w:t>
+            </w:r>
+          </w:p>
+        </w:tc>
+        <w:tc>
+          <w:tcPr>
+            <w:tcW w:w="2505" w:type="dxa"/>
+          </w:tcPr>
+          <w:p>
+            <w:pPr>
+              <w:spacing w:line="276" w:lineRule="auto"/>
+              <w:jc w:val="center"/>
+              <w:rPr>
+                <w:rFonts w:ascii="함초롬바탕" w:eastAsia="함초롬바탕" w:hAnsi="함초롬바탕" w:cs="함초롬바탕"/>
+              </w:rPr>
+            </w:pPr>
+            <w:r>
+              <w:rPr>
+                <w:rFonts w:ascii="함초롬바탕" w:eastAsia="함초롬바탕" w:hAnsi="함초롬바탕" w:cs="함초롬바탕" w:hint="eastAsia"/>
+              </w:rPr>
+              <w:t>B</w:t>
+            </w:r>
+            <w:r>
+              <w:rPr>
+                <w:rFonts w:ascii="함초롬바탕" w:eastAsia="함초롬바탕" w:hAnsi="함초롬바탕" w:cs="함초롬바탕"/>
+              </w:rPr>
+              <w:t>it Level Combining</w:t>
+            </w:r>
+          </w:p>
+        </w:tc>
+      </w:tr>
+    </w:tbl>
     <w:p>
       <w:pPr>
         <w:spacing w:line="276" w:lineRule="auto"/>
@@ -7149,54 +7426,84 @@
         <w:rPr>
           <w:rFonts w:ascii="함초롬바탕" w:eastAsia="함초롬바탕" w:hAnsi="함초롬바탕" w:cs="함초롬바탕" w:hint="eastAsia"/>
         </w:rPr>
-        <w:t>BER</w:t>
-      </w:r>
-      <w:r>
-        <w:rPr>
-          <w:rFonts w:ascii="함초롬바탕" w:eastAsia="함초롬바탕" w:hAnsi="함초롬바탕" w:cs="함초롬바탕"/>
-        </w:rPr>
-        <w:t xml:space="preserve"> Performance Comparison with same </w:t>
-      </w:r>
-      <m:oMath>
-        <m:sSub>
-          <m:sSubPr>
-            <m:ctrlPr>
-              <w:rPr>
-                <w:rFonts w:ascii="Cambria Math" w:eastAsia="함초롬바탕" w:hAnsi="Cambria Math" w:cs="함초롬바탕"/>
-              </w:rPr>
-            </m:ctrlPr>
-          </m:sSubPr>
-          <m:e>
-            <m:r>
-              <w:rPr>
-                <w:rFonts w:ascii="Cambria Math" w:eastAsia="함초롬바탕" w:hAnsi="Cambria Math" w:cs="함초롬바탕"/>
-              </w:rPr>
-              <m:t>γ</m:t>
-            </m:r>
-          </m:e>
-          <m:sub>
-            <m:r>
-              <w:rPr>
-                <w:rFonts w:ascii="Cambria Math" w:eastAsia="함초롬바탕" w:hAnsi="Cambria Math" w:cs="함초롬바탕"/>
-              </w:rPr>
-              <m:t>RD</m:t>
-            </m:r>
-          </m:sub>
-        </m:sSub>
-      </m:oMath>
+        <w:t>T</w:t>
+      </w:r>
+      <w:r>
+        <w:rPr>
+          <w:rFonts w:ascii="함초롬바탕" w:eastAsia="함초롬바탕" w:hAnsi="함초롬바탕" w:cs="함초롬바탕"/>
+        </w:rPr>
+        <w:t>able 1. Simulation paramete</w:t>
+      </w:r>
+      <w:r>
+        <w:rPr>
+          <w:rFonts w:ascii="함초롬바탕" w:eastAsia="함초롬바탕" w:hAnsi="함초롬바탕" w:cs="함초롬바탕" w:hint="eastAsia"/>
+        </w:rPr>
+        <w:t>r</w:t>
+      </w:r>
     </w:p>
     <w:p>
       <w:pPr>
         <w:spacing w:line="276" w:lineRule="auto"/>
         <w:rPr>
-          <w:rFonts w:ascii="함초롬바탕" w:eastAsia="함초롬바탕" w:hAnsi="함초롬바탕" w:cs="함초롬바탕" w:hint="eastAsia"/>
+          <w:rFonts w:ascii="함초롬바탕" w:eastAsia="함초롬바탕" w:hAnsi="함초롬바탕" w:cs="함초롬바탕"/>
         </w:rPr>
       </w:pPr>
       <w:r>
         <w:rPr>
           <w:rFonts w:ascii="함초롬바탕" w:eastAsia="함초롬바탕" w:hAnsi="함초롬바탕" w:cs="함초롬바탕" w:hint="eastAsia"/>
+        </w:rPr>
+        <w:t>복호화 알고리즘의 성능이 전력할당비에 비례하기 때문에</w:t>
+      </w:r>
+      <w:r>
+        <w:rPr>
+          <w:rFonts w:ascii="함초롬바탕" w:eastAsia="함초롬바탕" w:hAnsi="함초롬바탕" w:cs="함초롬바탕"/>
+        </w:rPr>
+        <w:t xml:space="preserve"> </w:t>
+      </w:r>
+      <w:r>
+        <w:rPr>
+          <w:rFonts w:ascii="함초롬바탕" w:eastAsia="함초롬바탕" w:hAnsi="함초롬바탕" w:cs="함초롬바탕" w:hint="eastAsia"/>
+        </w:rPr>
+        <w:t xml:space="preserve">종래 방식과 제안 알고리즘의 </w:t>
+      </w:r>
+      <w:r>
+        <w:rPr>
+          <w:rFonts w:ascii="함초롬바탕" w:eastAsia="함초롬바탕" w:hAnsi="함초롬바탕" w:cs="함초롬바탕"/>
+        </w:rPr>
+        <w:t xml:space="preserve">BER </w:t>
+      </w:r>
+      <w:r>
+        <w:rPr>
+          <w:rFonts w:ascii="함초롬바탕" w:eastAsia="함초롬바탕" w:hAnsi="함초롬바탕" w:cs="함초롬바탕" w:hint="eastAsia"/>
+        </w:rPr>
+        <w:t xml:space="preserve">성능 중 </w:t>
+      </w:r>
+      <w:r>
+        <w:rPr>
+          <w:rFonts w:ascii="함초롬바탕" w:eastAsia="함초롬바탕" w:hAnsi="함초롬바탕" w:cs="함초롬바탕" w:hint="eastAsia"/>
+        </w:rPr>
+        <w:t xml:space="preserve">가장 성능이 우월한 </w:t>
+      </w:r>
+      <w:r>
+        <w:rPr>
+          <w:rFonts w:ascii="함초롬바탕" w:eastAsia="함초롬바탕" w:hAnsi="함초롬바탕" w:cs="함초롬바탕" w:hint="eastAsia"/>
+        </w:rPr>
+        <w:t>전력할당비를 실험했다.</w:t>
+      </w:r>
+    </w:p>
+    <w:p>
+      <w:pPr>
+        <w:spacing w:line="276" w:lineRule="auto"/>
+        <w:rPr>
+          <w:rFonts w:ascii="함초롬바탕" w:eastAsia="함초롬바탕" w:hAnsi="함초롬바탕" w:cs="함초롬바탕"/>
+        </w:rPr>
+      </w:pPr>
+      <w:r>
+        <w:rPr>
+          <w:rFonts w:ascii="함초롬바탕" w:eastAsia="함초롬바탕" w:hAnsi="함초롬바탕" w:cs="함초롬바탕" w:hint="eastAsia"/>
           <w:noProof/>
         </w:rPr>
+        <w:lastRenderedPageBreak/>
         <w:drawing>
           <wp:inline distT="0" distB="0" distL="0" distR="0" wp14:anchorId="3590B8CA" wp14:editId="76C97126">
             <wp:extent cx="3187700" cy="2390775"/>
@@ -7246,6 +7553,65 @@
           </wp:inline>
         </w:drawing>
       </w:r>
+    </w:p>
+    <w:p>
+      <w:pPr>
+        <w:spacing w:line="276" w:lineRule="auto"/>
+        <w:rPr>
+          <w:rFonts w:ascii="함초롬바탕" w:eastAsia="함초롬바탕" w:hAnsi="함초롬바탕" w:cs="함초롬바탕" w:hint="eastAsia"/>
+        </w:rPr>
+      </w:pPr>
+      <w:r>
+        <w:rPr>
+          <w:rFonts w:ascii="함초롬바탕" w:eastAsia="함초롬바탕" w:hAnsi="함초롬바탕" w:cs="함초롬바탕" w:hint="eastAsia"/>
+        </w:rPr>
+        <w:t>F</w:t>
+      </w:r>
+      <w:r>
+        <w:rPr>
+          <w:rFonts w:ascii="함초롬바탕" w:eastAsia="함초롬바탕" w:hAnsi="함초롬바탕" w:cs="함초롬바탕"/>
+        </w:rPr>
+        <w:t xml:space="preserve">ig 3. BER Performance of SIC algorithm with different power </w:t>
+      </w:r>
+      <w:proofErr w:type="gramStart"/>
+      <w:r>
+        <w:rPr>
+          <w:rFonts w:ascii="함초롬바탕" w:eastAsia="함초롬바탕" w:hAnsi="함초롬바탕" w:cs="함초롬바탕"/>
+        </w:rPr>
+        <w:t>ratio(</w:t>
+      </w:r>
+      <w:proofErr w:type="gramEnd"/>
+      <m:oMath>
+        <m:r>
+          <m:rPr>
+            <m:sty m:val="p"/>
+          </m:rPr>
+          <w:rPr>
+            <w:rFonts w:ascii="Cambria Math" w:eastAsia="함초롬바탕" w:hAnsi="Cambria Math" w:cs="함초롬바탕"/>
+          </w:rPr>
+          <m:t>β</m:t>
+        </m:r>
+      </m:oMath>
+      <w:r>
+        <w:rPr>
+          <w:rFonts w:ascii="함초롬바탕" w:eastAsia="함초롬바탕" w:hAnsi="함초롬바탕" w:cs="함초롬바탕" w:hint="eastAsia"/>
+        </w:rPr>
+        <w:t>)</w:t>
+      </w:r>
+      <w:r>
+        <w:rPr>
+          <w:rFonts w:ascii="함초롬바탕" w:eastAsia="함초롬바탕" w:hAnsi="함초롬바탕" w:cs="함초롬바탕"/>
+        </w:rPr>
+        <w:t xml:space="preserve"> of Relay node</w:t>
+      </w:r>
+    </w:p>
+    <w:p>
+      <w:pPr>
+        <w:spacing w:line="276" w:lineRule="auto"/>
+        <w:rPr>
+          <w:rFonts w:ascii="함초롬바탕" w:eastAsia="함초롬바탕" w:hAnsi="함초롬바탕" w:cs="함초롬바탕"/>
+        </w:rPr>
+      </w:pPr>
       <w:r>
         <w:rPr>
           <w:rFonts w:ascii="함초롬바탕" w:eastAsia="함초롬바탕" w:hAnsi="함초롬바탕" w:cs="함초롬바탕" w:hint="eastAsia"/>
@@ -7257,7 +7623,6 @@
           <w:rFonts w:ascii="함초롬바탕" w:eastAsia="함초롬바탕" w:hAnsi="함초롬바탕" w:cs="함초롬바탕" w:hint="eastAsia"/>
           <w:noProof/>
         </w:rPr>
-        <w:lastRenderedPageBreak/>
         <w:drawing>
           <wp:inline distT="0" distB="0" distL="0" distR="0" wp14:anchorId="325E2FBB" wp14:editId="629BC7A0">
             <wp:extent cx="3187700" cy="2390775"/>
@@ -7313,6 +7678,77 @@
         </w:rPr>
         <w:t xml:space="preserve"> </w:t>
       </w:r>
+    </w:p>
+    <w:p>
+      <w:pPr>
+        <w:spacing w:line="276" w:lineRule="auto"/>
+        <w:rPr>
+          <w:rFonts w:ascii="함초롬바탕" w:eastAsia="함초롬바탕" w:hAnsi="함초롬바탕" w:cs="함초롬바탕" w:hint="eastAsia"/>
+        </w:rPr>
+      </w:pPr>
+      <w:r>
+        <w:rPr>
+          <w:rFonts w:ascii="함초롬바탕" w:eastAsia="함초롬바탕" w:hAnsi="함초롬바탕" w:cs="함초롬바탕" w:hint="eastAsia"/>
+        </w:rPr>
+        <w:t>F</w:t>
+      </w:r>
+      <w:r>
+        <w:rPr>
+          <w:rFonts w:ascii="함초롬바탕" w:eastAsia="함초롬바탕" w:hAnsi="함초롬바탕" w:cs="함초롬바탕"/>
+        </w:rPr>
+        <w:t xml:space="preserve">ig </w:t>
+      </w:r>
+      <w:r>
+        <w:rPr>
+          <w:rFonts w:ascii="함초롬바탕" w:eastAsia="함초롬바탕" w:hAnsi="함초롬바탕" w:cs="함초롬바탕"/>
+        </w:rPr>
+        <w:t>4</w:t>
+      </w:r>
+      <w:r>
+        <w:rPr>
+          <w:rFonts w:ascii="함초롬바탕" w:eastAsia="함초롬바탕" w:hAnsi="함초롬바탕" w:cs="함초롬바탕"/>
+        </w:rPr>
+        <w:t xml:space="preserve">. BER Performance of SIC algorithm with different power </w:t>
+      </w:r>
+      <w:proofErr w:type="gramStart"/>
+      <w:r>
+        <w:rPr>
+          <w:rFonts w:ascii="함초롬바탕" w:eastAsia="함초롬바탕" w:hAnsi="함초롬바탕" w:cs="함초롬바탕"/>
+        </w:rPr>
+        <w:t>ratio(</w:t>
+      </w:r>
+      <w:proofErr w:type="gramEnd"/>
+      <m:oMath>
+        <m:r>
+          <m:rPr>
+            <m:sty m:val="p"/>
+          </m:rPr>
+          <w:rPr>
+            <w:rFonts w:ascii="Cambria Math" w:eastAsia="함초롬바탕" w:hAnsi="Cambria Math" w:cs="함초롬바탕"/>
+          </w:rPr>
+          <m:t>β</m:t>
+        </m:r>
+      </m:oMath>
+      <w:r>
+        <w:rPr>
+          <w:rFonts w:ascii="함초롬바탕" w:eastAsia="함초롬바탕" w:hAnsi="함초롬바탕" w:cs="함초롬바탕" w:hint="eastAsia"/>
+        </w:rPr>
+        <w:t>)</w:t>
+      </w:r>
+      <w:r>
+        <w:rPr>
+          <w:rFonts w:ascii="함초롬바탕" w:eastAsia="함초롬바탕" w:hAnsi="함초롬바탕" w:cs="함초롬바탕"/>
+        </w:rPr>
+        <w:t xml:space="preserve"> of Relay node</w:t>
+      </w:r>
+    </w:p>
+    <w:p>
+      <w:pPr>
+        <w:spacing w:line="276" w:lineRule="auto"/>
+        <w:rPr>
+          <w:rFonts w:ascii="함초롬바탕" w:eastAsia="함초롬바탕" w:hAnsi="함초롬바탕" w:cs="함초롬바탕"/>
+        </w:rPr>
+      </w:pPr>
       <w:r>
         <w:rPr>
           <w:rFonts w:ascii="함초롬바탕" w:eastAsia="함초롬바탕" w:hAnsi="함초롬바탕" w:cs="함초롬바탕" w:hint="eastAsia"/>
@@ -7367,11 +7803,81 @@
           </wp:inline>
         </w:drawing>
       </w:r>
-      <w:r>
-        <w:rPr>
-          <w:rFonts w:ascii="함초롬바탕" w:eastAsia="함초롬바탕" w:hAnsi="함초롬바탕" w:cs="함초롬바탕" w:hint="eastAsia"/>
-        </w:rPr>
-        <w:t xml:space="preserve"> </w:t>
+    </w:p>
+    <w:p>
+      <w:pPr>
+        <w:spacing w:line="276" w:lineRule="auto"/>
+        <w:jc w:val="left"/>
+        <w:rPr>
+          <w:rFonts w:ascii="함초롬바탕" w:eastAsia="함초롬바탕" w:hAnsi="함초롬바탕" w:cs="함초롬바탕"/>
+        </w:rPr>
+      </w:pPr>
+      <w:r>
+        <w:rPr>
+          <w:rFonts w:ascii="함초롬바탕" w:eastAsia="함초롬바탕" w:hAnsi="함초롬바탕" w:cs="함초롬바탕" w:hint="eastAsia"/>
+        </w:rPr>
+        <w:t>F</w:t>
+      </w:r>
+      <w:r>
+        <w:rPr>
+          <w:rFonts w:ascii="함초롬바탕" w:eastAsia="함초롬바탕" w:hAnsi="함초롬바탕" w:cs="함초롬바탕"/>
+        </w:rPr>
+        <w:t xml:space="preserve">ig </w:t>
+      </w:r>
+      <w:r>
+        <w:rPr>
+          <w:rFonts w:ascii="함초롬바탕" w:eastAsia="함초롬바탕" w:hAnsi="함초롬바탕" w:cs="함초롬바탕"/>
+        </w:rPr>
+        <w:t>5</w:t>
+      </w:r>
+      <w:r>
+        <w:rPr>
+          <w:rFonts w:ascii="함초롬바탕" w:eastAsia="함초롬바탕" w:hAnsi="함초롬바탕" w:cs="함초롬바탕"/>
+        </w:rPr>
+        <w:t xml:space="preserve">. BER Performance of </w:t>
+      </w:r>
+      <w:r>
+        <w:rPr>
+          <w:rFonts w:ascii="함초롬바탕" w:eastAsia="함초롬바탕" w:hAnsi="함초롬바탕" w:cs="함초롬바탕"/>
+        </w:rPr>
+        <w:t>proposed</w:t>
+      </w:r>
+      <w:r>
+        <w:rPr>
+          <w:rFonts w:ascii="함초롬바탕" w:eastAsia="함초롬바탕" w:hAnsi="함초롬바탕" w:cs="함초롬바탕"/>
+        </w:rPr>
+        <w:t xml:space="preserve"> algorithm with different power </w:t>
+      </w:r>
+      <w:proofErr w:type="gramStart"/>
+      <w:r>
+        <w:rPr>
+          <w:rFonts w:ascii="함초롬바탕" w:eastAsia="함초롬바탕" w:hAnsi="함초롬바탕" w:cs="함초롬바탕"/>
+        </w:rPr>
+        <w:t>ratio(</w:t>
+      </w:r>
+      <w:proofErr w:type="gramEnd"/>
+      <m:oMath>
+        <m:r>
+          <m:rPr>
+            <m:sty m:val="p"/>
+          </m:rPr>
+          <w:rPr>
+            <w:rFonts w:ascii="Cambria Math" w:eastAsia="함초롬바탕" w:hAnsi="Cambria Math" w:cs="함초롬바탕"/>
+          </w:rPr>
+          <m:t>β</m:t>
+        </m:r>
+      </m:oMath>
+      <w:r>
+        <w:rPr>
+          <w:rFonts w:ascii="함초롬바탕" w:eastAsia="함초롬바탕" w:hAnsi="함초롬바탕" w:cs="함초롬바탕" w:hint="eastAsia"/>
+        </w:rPr>
+        <w:t>)</w:t>
+      </w:r>
+      <w:r>
+        <w:rPr>
+          <w:rFonts w:ascii="함초롬바탕" w:eastAsia="함초롬바탕" w:hAnsi="함초롬바탕" w:cs="함초롬바탕"/>
+        </w:rPr>
+        <w:t xml:space="preserve"> of Relay node</w:t>
       </w:r>
       <w:r>
         <w:rPr>
@@ -7427,11 +7933,69 @@
           </wp:inline>
         </w:drawing>
       </w:r>
-      <w:r>
-        <w:rPr>
-          <w:rFonts w:ascii="함초롬바탕" w:eastAsia="함초롬바탕" w:hAnsi="함초롬바탕" w:cs="함초롬바탕" w:hint="eastAsia"/>
-        </w:rPr>
-        <w:t xml:space="preserve"> </w:t>
+    </w:p>
+    <w:p>
+      <w:pPr>
+        <w:spacing w:line="276" w:lineRule="auto"/>
+        <w:jc w:val="left"/>
+        <w:rPr>
+          <w:rFonts w:ascii="함초롬바탕" w:eastAsia="함초롬바탕" w:hAnsi="함초롬바탕" w:cs="함초롬바탕"/>
+        </w:rPr>
+      </w:pPr>
+      <w:r>
+        <w:rPr>
+          <w:rFonts w:ascii="함초롬바탕" w:eastAsia="함초롬바탕" w:hAnsi="함초롬바탕" w:cs="함초롬바탕" w:hint="eastAsia"/>
+        </w:rPr>
+        <w:t>F</w:t>
+      </w:r>
+      <w:r>
+        <w:rPr>
+          <w:rFonts w:ascii="함초롬바탕" w:eastAsia="함초롬바탕" w:hAnsi="함초롬바탕" w:cs="함초롬바탕"/>
+        </w:rPr>
+        <w:t>ig</w:t>
+      </w:r>
+      <w:r>
+        <w:rPr>
+          <w:rFonts w:ascii="함초롬바탕" w:eastAsia="함초롬바탕" w:hAnsi="함초롬바탕" w:cs="함초롬바탕"/>
+        </w:rPr>
+        <w:t xml:space="preserve"> 7</w:t>
+      </w:r>
+      <w:r>
+        <w:rPr>
+          <w:rFonts w:ascii="함초롬바탕" w:eastAsia="함초롬바탕" w:hAnsi="함초롬바탕" w:cs="함초롬바탕"/>
+        </w:rPr>
+        <w:t xml:space="preserve">. BER Performance of proposed algorithm with different power </w:t>
+      </w:r>
+      <w:proofErr w:type="gramStart"/>
+      <w:r>
+        <w:rPr>
+          <w:rFonts w:ascii="함초롬바탕" w:eastAsia="함초롬바탕" w:hAnsi="함초롬바탕" w:cs="함초롬바탕"/>
+        </w:rPr>
+        <w:t>ratio(</w:t>
+      </w:r>
+      <w:proofErr w:type="gramEnd"/>
+      <m:oMath>
+        <m:r>
+          <m:rPr>
+            <m:sty m:val="p"/>
+          </m:rPr>
+          <w:rPr>
+            <w:rFonts w:ascii="Cambria Math" w:eastAsia="함초롬바탕" w:hAnsi="Cambria Math" w:cs="함초롬바탕"/>
+          </w:rPr>
+          <m:t>β</m:t>
+        </m:r>
+      </m:oMath>
+      <w:r>
+        <w:rPr>
+          <w:rFonts w:ascii="함초롬바탕" w:eastAsia="함초롬바탕" w:hAnsi="함초롬바탕" w:cs="함초롬바탕" w:hint="eastAsia"/>
+        </w:rPr>
+        <w:t>)</w:t>
+      </w:r>
+      <w:r>
+        <w:rPr>
+          <w:rFonts w:ascii="함초롬바탕" w:eastAsia="함초롬바탕" w:hAnsi="함초롬바탕" w:cs="함초롬바탕"/>
+        </w:rPr>
+        <w:t xml:space="preserve"> of Relay node</w:t>
       </w:r>
       <w:r>
         <w:rPr>
@@ -7490,6 +8054,45 @@
     </w:p>
     <w:p>
       <w:pPr>
+        <w:spacing w:line="276" w:lineRule="auto"/>
+        <w:jc w:val="left"/>
+        <w:rPr>
+          <w:rFonts w:ascii="함초롬바탕" w:eastAsia="함초롬바탕" w:hAnsi="함초롬바탕" w:cs="함초롬바탕"/>
+        </w:rPr>
+      </w:pPr>
+      <w:r>
+        <w:rPr>
+          <w:rFonts w:ascii="함초롬바탕" w:eastAsia="함초롬바탕" w:hAnsi="함초롬바탕" w:cs="함초롬바탕" w:hint="eastAsia"/>
+        </w:rPr>
+        <w:t>F</w:t>
+      </w:r>
+      <w:r>
+        <w:rPr>
+          <w:rFonts w:ascii="함초롬바탕" w:eastAsia="함초롬바탕" w:hAnsi="함초롬바탕" w:cs="함초롬바탕"/>
+        </w:rPr>
+        <w:t xml:space="preserve">ig 5. </w:t>
+      </w:r>
+      <w:r>
+        <w:rPr>
+          <w:rFonts w:ascii="함초롬바탕" w:eastAsia="함초롬바탕" w:hAnsi="함초롬바탕" w:cs="함초롬바탕"/>
+        </w:rPr>
+        <w:t xml:space="preserve">Comparison of </w:t>
+      </w:r>
+      <w:r>
+        <w:rPr>
+          <w:rFonts w:ascii="함초롬바탕" w:eastAsia="함초롬바탕" w:hAnsi="함초롬바탕" w:cs="함초롬바탕"/>
+        </w:rPr>
+        <w:t xml:space="preserve">BER Performance </w:t>
+      </w:r>
+      <w:r>
+        <w:rPr>
+          <w:rFonts w:ascii="함초롬바탕" w:eastAsia="함초롬바탕" w:hAnsi="함초롬바탕" w:cs="함초롬바탕"/>
+        </w:rPr>
+        <w:t>between SIC and proposed algorithm</w:t>
+      </w:r>
+    </w:p>
+    <w:p>
+      <w:pPr>
         <w:pStyle w:val="a4"/>
         <w:numPr>
           <w:ilvl w:val="0"/>
@@ -7513,7 +8116,7 @@
       <w:pPr>
         <w:spacing w:line="276" w:lineRule="auto"/>
         <w:rPr>
-          <w:rFonts w:ascii="함초롬바탕" w:eastAsia="함초롬바탕" w:hAnsi="함초롬바탕" w:cs="함초롬바탕" w:hint="eastAsia"/>
+          <w:rFonts w:ascii="함초롬바탕" w:eastAsia="함초롬바탕" w:hAnsi="함초롬바탕" w:cs="함초롬바탕"/>
         </w:rPr>
       </w:pPr>
     </w:p>
@@ -7841,7 +8444,16 @@
           <w:sz w:val="18"/>
           <w:szCs w:val="18"/>
         </w:rPr>
-        <w:t>, K. J. R. Liu, "Optimum threshold-selection relaying for decode-and-forward cooperation protocol", Proc. of IEEE Wireless Communications and Networking Conference (WCNC'06), Apr. 2006.</w:t>
+        <w:t>, K. J. R. Liu, "Optimum threshold-selection relaying for decode-and-</w:t>
+      </w:r>
+      <w:r>
+        <w:rPr>
+          <w:rFonts w:ascii="함초롬바탕" w:eastAsia="함초롬바탕" w:hAnsi="함초롬바탕" w:cs="함초롬바탕"/>
+          <w:sz w:val="18"/>
+          <w:szCs w:val="18"/>
+        </w:rPr>
+        <w:lastRenderedPageBreak/>
+        <w:t>forward cooperation protocol", Proc. of IEEE Wireless Communications and Networking Conference (WCNC'06), Apr. 2006.</w:t>
       </w:r>
     </w:p>
     <w:p>
@@ -7877,7 +8489,25 @@
           <w:sz w:val="18"/>
           <w:szCs w:val="18"/>
         </w:rPr>
-        <w:t xml:space="preserve">, "Cooperative transmit diversity based on superposition modulation", IEEE </w:t>
+        <w:t>, "</w:t>
+      </w:r>
+      <w:bookmarkStart w:id="0" w:name="_GoBack"/>
+      <w:r>
+        <w:rPr>
+          <w:rFonts w:ascii="함초롬바탕" w:eastAsia="함초롬바탕" w:hAnsi="함초롬바탕" w:cs="함초롬바탕"/>
+          <w:sz w:val="18"/>
+          <w:szCs w:val="18"/>
+        </w:rPr>
+        <w:t>Cooperative transmit diversity based on superposition modulation</w:t>
+      </w:r>
+      <w:bookmarkEnd w:id="0"/>
+      <w:r>
+        <w:rPr>
+          <w:rFonts w:ascii="함초롬바탕" w:eastAsia="함초롬바탕" w:hAnsi="함초롬바탕" w:cs="함초롬바탕"/>
+          <w:sz w:val="18"/>
+          <w:szCs w:val="18"/>
+        </w:rPr>
+        <w:t xml:space="preserve">", IEEE </w:t>
       </w:r>
       <w:proofErr w:type="spellStart"/>
       <w:r>
@@ -8220,32 +8850,6 @@
           <w:szCs w:val="18"/>
         </w:rPr>
         <w:t xml:space="preserve"> Chen, Y. Miao, Y. Hao, K. Hwang, "Narrow band Internet of Things", IEEE Access, vol. 5, pp. 20557-20577, 2017.</w:t>
-      </w:r>
-    </w:p>
-    <w:p>
-      <w:pPr>
-        <w:spacing w:after="0" w:line="240" w:lineRule="auto"/>
-        <w:rPr>
-          <w:rFonts w:ascii="함초롬바탕" w:eastAsia="함초롬바탕" w:hAnsi="함초롬바탕" w:cs="함초롬바탕" w:hint="eastAsia"/>
-        </w:rPr>
-      </w:pPr>
-      <w:proofErr w:type="spellStart"/>
-      <w:r>
-        <w:rPr>
-          <w:rFonts w:ascii="함초롬바탕" w:eastAsia="함초롬바탕" w:hAnsi="함초롬바탕" w:cs="함초롬바탕"/>
-          <w:sz w:val="18"/>
-          <w:szCs w:val="18"/>
-        </w:rPr>
-        <w:t>Xuanxuan</w:t>
-      </w:r>
-      <w:proofErr w:type="spellEnd"/>
-      <w:r>
-        <w:rPr>
-          <w:rFonts w:ascii="함초롬바탕" w:eastAsia="함초롬바탕" w:hAnsi="함초롬바탕" w:cs="함초롬바탕"/>
-          <w:sz w:val="18"/>
-          <w:szCs w:val="18"/>
-        </w:rPr>
-        <w:t xml:space="preserve"> Lu, Jing Li, Yang Liu, "Cooperative Transmission Through Signal-Superposition-Based Braid Coding", Vehicular Technology IEEE Transactions on, vol. 65, no. 5, pp. 3100-3114, 2016.</w:t>
       </w:r>
     </w:p>
     <w:sectPr>
@@ -9248,6 +9852,25 @@
       <w:szCs w:val="20"/>
     </w:rPr>
   </w:style>
+  <w:style w:type="table" w:styleId="a9">
+    <w:name w:val="Table Grid"/>
+    <w:basedOn w:val="a1"/>
+    <w:uiPriority w:val="39"/>
+    <w:rsid w:val="00B8368C"/>
+    <w:pPr>
+      <w:spacing w:after="0" w:line="240" w:lineRule="auto"/>
+    </w:pPr>
+    <w:tblPr>
+      <w:tblBorders>
+        <w:top w:val="single" w:sz="4" w:space="0" w:color="auto"/>
+        <w:left w:val="single" w:sz="4" w:space="0" w:color="auto"/>
+        <w:bottom w:val="single" w:sz="4" w:space="0" w:color="auto"/>
+        <w:right w:val="single" w:sz="4" w:space="0" w:color="auto"/>
+        <w:insideH w:val="single" w:sz="4" w:space="0" w:color="auto"/>
+        <w:insideV w:val="single" w:sz="4" w:space="0" w:color="auto"/>
+      </w:tblBorders>
+    </w:tblPr>
+  </w:style>
 </w:styles>
 </file>
 

</xml_diff>